<commit_message>
Added include files, fixed typos
</commit_message>
<xml_diff>
--- a/Crypto_Fall_14_Group.docx
+++ b/Crypto_Fall_14_Group.docx
@@ -123,6 +123,155 @@
     </w:p>
     <w:p>
       <w:pPr>
+        <w:spacing w:after="0"/>
+      </w:pPr>
+      <w:r>
+        <w:t>#include "includes/</w:t>
+      </w:r>
+      <w:proofErr w:type="spellStart"/>
+      <w:r>
+        <w:t>cryptopp</w:t>
+      </w:r>
+      <w:proofErr w:type="spellEnd"/>
+      <w:r>
+        <w:t>/</w:t>
+      </w:r>
+      <w:proofErr w:type="spellStart"/>
+      <w:r>
+        <w:t>sha.h</w:t>
+      </w:r>
+      <w:proofErr w:type="spellEnd"/>
+      <w:r>
+        <w:t>"</w:t>
+      </w:r>
+    </w:p>
+    <w:p>
+      <w:pPr>
+        <w:spacing w:after="0"/>
+      </w:pPr>
+      <w:r>
+        <w:t>#include "includes/</w:t>
+      </w:r>
+      <w:proofErr w:type="spellStart"/>
+      <w:r>
+        <w:t>cryptopp</w:t>
+      </w:r>
+      <w:proofErr w:type="spellEnd"/>
+      <w:r>
+        <w:t>/</w:t>
+      </w:r>
+      <w:proofErr w:type="spellStart"/>
+      <w:r>
+        <w:t>hex.h</w:t>
+      </w:r>
+      <w:proofErr w:type="spellEnd"/>
+      <w:r>
+        <w:t>"</w:t>
+      </w:r>
+    </w:p>
+    <w:p>
+      <w:pPr>
+        <w:spacing w:after="0"/>
+      </w:pPr>
+      <w:r>
+        <w:t>#include "includes/</w:t>
+      </w:r>
+      <w:proofErr w:type="spellStart"/>
+      <w:r>
+        <w:t>cryptopp</w:t>
+      </w:r>
+      <w:proofErr w:type="spellEnd"/>
+      <w:r>
+        <w:t>/</w:t>
+      </w:r>
+      <w:proofErr w:type="spellStart"/>
+      <w:r>
+        <w:t>aes.h</w:t>
+      </w:r>
+      <w:proofErr w:type="spellEnd"/>
+      <w:r>
+        <w:t>"</w:t>
+      </w:r>
+    </w:p>
+    <w:p>
+      <w:pPr>
+        <w:spacing w:after="0"/>
+      </w:pPr>
+      <w:r>
+        <w:t>#include "includes/</w:t>
+      </w:r>
+      <w:proofErr w:type="spellStart"/>
+      <w:r>
+        <w:t>cryptopp</w:t>
+      </w:r>
+      <w:proofErr w:type="spellEnd"/>
+      <w:r>
+        <w:t>/</w:t>
+      </w:r>
+      <w:proofErr w:type="spellStart"/>
+      <w:r>
+        <w:t>ccm.h</w:t>
+      </w:r>
+      <w:proofErr w:type="spellEnd"/>
+      <w:r>
+        <w:t>"</w:t>
+      </w:r>
+    </w:p>
+    <w:p>
+      <w:pPr>
+        <w:spacing w:after="0"/>
+      </w:pPr>
+      <w:r>
+        <w:t>#include "includes/</w:t>
+      </w:r>
+      <w:proofErr w:type="spellStart"/>
+      <w:r>
+        <w:t>cryptopp</w:t>
+      </w:r>
+      <w:proofErr w:type="spellEnd"/>
+      <w:r>
+        <w:t>/</w:t>
+      </w:r>
+      <w:proofErr w:type="spellStart"/>
+      <w:r>
+        <w:t>gcm.h</w:t>
+      </w:r>
+      <w:proofErr w:type="spellEnd"/>
+      <w:r>
+        <w:t>"</w:t>
+      </w:r>
+    </w:p>
+    <w:p>
+      <w:pPr>
+        <w:spacing w:after="0"/>
+      </w:pPr>
+      <w:r>
+        <w:t>#include "includes/</w:t>
+      </w:r>
+      <w:proofErr w:type="spellStart"/>
+      <w:r>
+        <w:t>cryptopp</w:t>
+      </w:r>
+      <w:proofErr w:type="spellEnd"/>
+      <w:r>
+        <w:t>/</w:t>
+      </w:r>
+      <w:proofErr w:type="spellStart"/>
+      <w:r>
+        <w:t>osrng.h</w:t>
+      </w:r>
+      <w:proofErr w:type="spellEnd"/>
+      <w:r>
+        <w:t>"</w:t>
+      </w:r>
+    </w:p>
+    <w:p>
+      <w:pPr>
+        <w:spacing w:after="0"/>
+      </w:pPr>
+    </w:p>
+    <w:p>
+      <w:pPr>
         <w:rPr>
           <w:b/>
           <w:sz w:val="36"/>
@@ -140,18 +289,26 @@
     </w:p>
     <w:p>
       <w:r>
-        <w:t xml:space="preserve">The Bank </w:t>
-      </w:r>
+        <w:t>The Bank program take</w:t>
+      </w:r>
+      <w:r>
+        <w:t>s</w:t>
+      </w:r>
+      <w:r>
+        <w:t xml:space="preserve"> one command argument in order to run, the port number it is to listen on.  The Proxy program takes two command arguments, the port to listen to and the port to forward to.  The ATM </w:t>
+      </w:r>
+      <w:r>
+        <w:t>takes one command argument, the port to communicate on.  In order to properly run the system, each program needs to be run in a separate command window using the following example:</w:t>
+      </w:r>
+    </w:p>
+    <w:p>
       <w:proofErr w:type="gramStart"/>
       <w:r>
-        <w:t>program take</w:t>
+        <w:t>./</w:t>
       </w:r>
       <w:proofErr w:type="gramEnd"/>
       <w:r>
-        <w:t xml:space="preserve"> one command argument in order to run, the port number it is to listen on.  The Proxy program takes two command arguments, the port to listen to and the port to forward to.  The ATM </w:t>
-      </w:r>
-      <w:r>
-        <w:t>takes one command argument, the port to communicate on.  In order to properly run the system, each program needs to be run in a separate command window using the following example:</w:t>
+        <w:t>bank 5000</w:t>
       </w:r>
     </w:p>
     <w:p>
@@ -161,22 +318,13 @@
       </w:r>
       <w:proofErr w:type="gramEnd"/>
       <w:r>
-        <w:t>bank 5000</w:t>
+        <w:t>proxy 7000 5000</w:t>
       </w:r>
     </w:p>
     <w:p>
       <w:proofErr w:type="gramStart"/>
       <w:r>
-        <w:t>./</w:t>
-      </w:r>
-      <w:proofErr w:type="gramEnd"/>
-      <w:r>
-        <w:t>proxy 7000 5000</w:t>
-      </w:r>
-    </w:p>
-    <w:p>
-      <w:proofErr w:type="gramStart"/>
-      <w:r>
+        <w:lastRenderedPageBreak/>
         <w:t>./</w:t>
       </w:r>
       <w:proofErr w:type="spellStart"/>
@@ -252,7 +400,11 @@
           <w:tcPr>
             <w:tcW w:w="3192" w:type="dxa"/>
           </w:tcPr>
-          <w:p/>
+          <w:p>
+            <w:r>
+              <w:t>123456</w:t>
+            </w:r>
+          </w:p>
         </w:tc>
         <w:tc>
           <w:tcPr>
@@ -280,7 +432,11 @@
           <w:tcPr>
             <w:tcW w:w="3192" w:type="dxa"/>
           </w:tcPr>
-          <w:p/>
+          <w:p>
+            <w:r>
+              <w:t>456789</w:t>
+            </w:r>
+          </w:p>
         </w:tc>
         <w:tc>
           <w:tcPr>
@@ -300,7 +456,6 @@
           </w:tcPr>
           <w:p>
             <w:r>
-              <w:lastRenderedPageBreak/>
               <w:t>Eve</w:t>
             </w:r>
           </w:p>
@@ -309,7 +464,11 @@
           <w:tcPr>
             <w:tcW w:w="3192" w:type="dxa"/>
           </w:tcPr>
-          <w:p/>
+          <w:p>
+            <w:r>
+              <w:t>654321</w:t>
+            </w:r>
+          </w:p>
         </w:tc>
         <w:tc>
           <w:tcPr>
@@ -343,21 +502,18 @@
     </w:p>
     <w:p>
       <w:r>
-        <w:t>The ATM can complete the following transactions:  Login, Balance, Withdraw</w:t>
-      </w:r>
-      <w:proofErr w:type="gramStart"/>
-      <w:r>
-        <w:t>,  Transfer</w:t>
-      </w:r>
-      <w:proofErr w:type="gramEnd"/>
-      <w:r>
-        <w:t>, and Logout.  The bank provides the following commands:  Deposit and Balance</w:t>
+        <w:t>The ATM can complete the following transacti</w:t>
+      </w:r>
+      <w:r>
+        <w:t>ons:  Login, Balance, Withdraw,</w:t>
+      </w:r>
+      <w:r>
+        <w:t xml:space="preserve"> Transfer, and Logout.  The bank provides the following commands:  Deposit and Balance</w:t>
       </w:r>
       <w:r>
         <w:t>.</w:t>
       </w:r>
     </w:p>
-    <w:p/>
     <w:p>
       <w:pPr>
         <w:rPr>
@@ -1089,37 +1245,35 @@
             </w:r>
           </w:p>
           <w:p>
-            <w:pPr>
+            <w:r>
+              <w:t>E(C, N</w:t>
+            </w:r>
+            <w:r>
               <w:rPr>
                 <w:vertAlign w:val="subscript"/>
               </w:rPr>
-            </w:pPr>
-            <w:r>
-              <w:t>E(C, N</w:t>
+              <w:t>atm2</w:t>
+            </w:r>
+            <w:r>
+              <w:t>, H(N</w:t>
             </w:r>
             <w:r>
               <w:rPr>
                 <w:vertAlign w:val="subscript"/>
               </w:rPr>
-              <w:t>atm2</w:t>
-            </w:r>
-            <w:r>
-              <w:t>, H(N</w:t>
+              <w:t xml:space="preserve">atm2 </w:t>
+            </w:r>
+            <w:r>
+              <w:t>+ N</w:t>
             </w:r>
             <w:r>
               <w:rPr>
                 <w:vertAlign w:val="subscript"/>
               </w:rPr>
-              <w:t xml:space="preserve">atm2 </w:t>
-            </w:r>
-            <w:r>
-              <w:t>+ N</w:t>
-            </w:r>
-            <w:r>
-              <w:rPr>
-                <w:vertAlign w:val="subscript"/>
-              </w:rPr>
               <w:t>bank2)</w:t>
+            </w:r>
+            <w:r>
+              <w:t>)</w:t>
             </w:r>
           </w:p>
         </w:tc>
@@ -1426,7 +1580,11 @@
       </w:r>
       <w:proofErr w:type="spellEnd"/>
       <w:r>
-        <w:t xml:space="preserve"> helps thwart replay attacks as each communications step requires a new randomly generated Nonce.  By adding the new Nonce and previous Nonce together and passing the Hash value it requires an advisory to collect an</w:t>
+        <w:t xml:space="preserve"> helps thwart replay attacks as each communications step requires a </w:t>
+      </w:r>
+      <w:r>
+        <w:lastRenderedPageBreak/>
+        <w:t>new randomly generated Nonce.  By adding the new Nonce and previous Nonce together and passing the Hash value it requires an advisory to collect an</w:t>
       </w:r>
       <w:r>
         <w:t>d decrypt multiple transactions in order to submit a false command.</w:t>
@@ -1434,22 +1592,24 @@
     </w:p>
     <w:p>
       <w:r>
-        <w:lastRenderedPageBreak/>
         <w:t>There is a limit to three logon attempts, after which the account is locked and requires the bank server be reset.  This is akin to a physical ATM confiscating a card or requiring a user to visit a bank teller to reset their credentials.  This provides a strong deterrent to brute force attacks.</w:t>
       </w:r>
     </w:p>
     <w:p>
       <w:r>
-        <w:t xml:space="preserve">The Bank software will only </w:t>
-      </w:r>
-      <w:r>
-        <w:rPr>
-          <w:highlight w:val="yellow"/>
-        </w:rPr>
-        <w:t>accept XX connections</w:t>
-      </w:r>
-      <w:r>
-        <w:t xml:space="preserve"> of new </w:t>
+        <w:t>The Bank software w</w:t>
+      </w:r>
+      <w:r>
+        <w:t xml:space="preserve">ill only accept </w:t>
+      </w:r>
+      <w:r>
+        <w:t>50</w:t>
+      </w:r>
+      <w:r>
+        <w:t xml:space="preserve"> connections of new</w:t>
+      </w:r>
+      <w:r>
+        <w:t xml:space="preserve"> </w:t>
       </w:r>
       <w:proofErr w:type="gramStart"/>
       <w:r>
@@ -1475,36 +1635,59 @@
       </w:r>
       <w:proofErr w:type="spellEnd"/>
       <w:r>
-        <w:t>/Deposit r</w:t>
+        <w:t xml:space="preserve">/Deposit requests will be checked before being applied by the bank to ensure that there is sufficient money to cover the transaction as well as ensuring that the transaction will not cause a rollover.  Thus the maximum allowed amount in any account is </w:t>
+      </w:r>
+      <w:r>
+        <w:t>$1,000,000</w:t>
+      </w:r>
+      <w:r>
+        <w:t>.</w:t>
+      </w:r>
+      <w:r>
+        <w:t xml:space="preserve">  </w:t>
+      </w:r>
+    </w:p>
+    <w:p>
+      <w:r>
+        <w:t xml:space="preserve">All Packets are </w:t>
+      </w:r>
+      <w:r>
+        <w:t xml:space="preserve">padded to </w:t>
+      </w:r>
+      <w:r>
+        <w:t>984</w:t>
+      </w:r>
+      <w:r>
+        <w:t xml:space="preserve"> bytes</w:t>
+      </w:r>
+      <w:r>
+        <w:t xml:space="preserve"> to ensure no information leakage.</w:t>
+      </w:r>
+      <w:r>
+        <w:t xml:space="preserve">  984 </w:t>
+      </w:r>
+      <w:proofErr w:type="gramStart"/>
+      <w:r>
+        <w:t>was</w:t>
+      </w:r>
+      <w:proofErr w:type="gramEnd"/>
+      <w:r>
+        <w:t xml:space="preserve"> selected as it provides the largest encrypted block </w:t>
+      </w:r>
+      <w:r>
+        <w:t xml:space="preserve">smaller </w:t>
+      </w:r>
+      <w:r>
+        <w:t>than 1024 in AES.  The packets will be sent at random intervals not to exceed 1 second in order to help t</w:t>
+      </w:r>
+      <w:r>
+        <w:t>h</w:t>
+      </w:r>
+      <w:r>
+        <w:t>wart timing attacks.</w:t>
       </w:r>
       <w:bookmarkStart w:id="0" w:name="_GoBack"/>
       <w:bookmarkEnd w:id="0"/>
-      <w:r>
-        <w:t xml:space="preserve">equests will be checked before being applied by the bank to ensure that there is sufficient money to cover the transaction as well as ensuring that the transaction will not cause a rollover.  Thus the maximum allowed amount in any account is </w:t>
-      </w:r>
-      <w:r>
-        <w:rPr>
-          <w:highlight w:val="yellow"/>
-        </w:rPr>
-        <w:t>XXXXXXXXXXXXX</w:t>
-      </w:r>
-      <w:r>
-        <w:t>.</w:t>
-      </w:r>
-    </w:p>
-    <w:p>
-      <w:r>
-        <w:t xml:space="preserve">All Packets are padded </w:t>
-      </w:r>
-      <w:r>
-        <w:rPr>
-          <w:highlight w:val="yellow"/>
-        </w:rPr>
-        <w:t>to XXXX bytes</w:t>
-      </w:r>
-      <w:r>
-        <w:t xml:space="preserve"> to ensure no information leakage.</w:t>
-      </w:r>
     </w:p>
     <w:sectPr>
       <w:pgSz w:w="12240" w:h="15840"/>

</xml_diff>

<commit_message>
modified login failure behavior
</commit_message>
<xml_diff>
--- a/Crypto_Fall_14_Group.docx
+++ b/Crypto_Fall_14_Group.docx
@@ -99,31 +99,7 @@
       <w:r>
         <w:rPr/>
         <w:tab/>
-        <w:t xml:space="preserve">In order to facilitate our Bank/ATM program we made a few assumptions based on the real world use of a Bank/ATM system rather than a simulation.  Anytime a real ATM would require a user to communicate with a Bank Official due to some logon problem or difficulty with their account, we </w:t>
-      </w:r>
-      <w:r>
-        <w:rPr/>
-        <w:t>simulate this by</w:t>
-      </w:r>
-      <w:r>
-        <w:rPr/>
-        <w:t xml:space="preserve"> freezing the account in question. </w:t>
-      </w:r>
-      <w:r>
-        <w:rPr/>
-        <w:t>This</w:t>
-      </w:r>
-      <w:r>
-        <w:rPr/>
-        <w:t xml:space="preserve"> requir</w:t>
-      </w:r>
-      <w:r>
-        <w:rPr/>
-        <w:t>es</w:t>
-      </w:r>
-      <w:r>
-        <w:rPr/>
-        <w:t xml:space="preserve"> a reboot of the bank server to unlock the account.  We also visualized the card file to be a physical card.  If the adversary is in possession of the card they have access to all information on it.  Thus it is irrelevant to attempt to mask the stored account number as those are printed on the physical card.</w:t>
+        <w:t>In order to facilitate our Bank/ATM program we made a few assumptions based on the real world use of a Bank/ATM system rather than a simulation.  Anytime a real ATM would require a user to communicate with a Bank Official due to some logon problem or difficulty with their account, we simulate this by freezing the account in question. This requires a reboot of the bank server to unlock the account.  We also visualized the card file to be a physical card.  If the adversary is in possession of the card they have access to all information on it.  Thus it is irrelevant to attempt to mask the stored account number as those are printed on the physical card.</w:t>
       </w:r>
     </w:p>
     <w:p>
@@ -152,15 +128,7 @@
       <w:r>
         <w:rPr/>
         <w:tab/>
-        <w:t xml:space="preserve">We used Crypto++ to implement our security </w:t>
-      </w:r>
-      <w:r>
-        <w:rPr/>
-        <w:t>protocols</w:t>
-      </w:r>
-      <w:r>
-        <w:rPr/>
-        <w:t>.  In order to correctly run the program, a working copy of Crypto++ must be present.  The specific libraries that we use are:</w:t>
+        <w:t>We used Crypto++ to implement our security protocols.  In order to correctly run the program, a working copy of Crypto++ must be present.  The specific libraries that we use are:</w:t>
       </w:r>
     </w:p>
     <w:p>
@@ -316,7 +284,7 @@
     <w:tbl>
       <w:tblPr>
         <w:jc w:val="left"/>
-        <w:tblInd w:w="0" w:type="dxa"/>
+        <w:tblInd w:w="-5" w:type="dxa"/>
         <w:tblBorders>
           <w:top w:val="single" w:sz="4" w:space="0" w:color="00000A"/>
           <w:left w:val="single" w:sz="4" w:space="0" w:color="00000A"/>
@@ -327,15 +295,15 @@
         </w:tblBorders>
         <w:tblCellMar>
           <w:top w:w="0" w:type="dxa"/>
-          <w:left w:w="108" w:type="dxa"/>
+          <w:left w:w="103" w:type="dxa"/>
           <w:bottom w:w="0" w:type="dxa"/>
           <w:right w:w="108" w:type="dxa"/>
         </w:tblCellMar>
       </w:tblPr>
       <w:tblGrid>
         <w:gridCol w:w="3191"/>
-        <w:gridCol w:w="3192"/>
-        <w:gridCol w:w="3192"/>
+        <w:gridCol w:w="3190"/>
+        <w:gridCol w:w="3194"/>
       </w:tblGrid>
       <w:tr>
         <w:trPr>
@@ -352,9 +320,9 @@
               <w:right w:val="single" w:sz="4" w:space="0" w:color="00000A"/>
               <w:insideV w:val="single" w:sz="4" w:space="0" w:color="00000A"/>
             </w:tcBorders>
-            <w:shd w:fill="auto" w:val="clear"/>
-            <w:tcMar>
-              <w:left w:w="108" w:type="dxa"/>
+            <w:shd w:fill="FFFFFF" w:val="clear"/>
+            <w:tcMar>
+              <w:left w:w="103" w:type="dxa"/>
             </w:tcMar>
           </w:tcPr>
           <w:p>
@@ -371,18 +339,18 @@
         </w:tc>
         <w:tc>
           <w:tcPr>
-            <w:tcW w:w="3192" w:type="dxa"/>
-            <w:tcBorders>
-              <w:top w:val="single" w:sz="4" w:space="0" w:color="00000A"/>
-              <w:left w:val="single" w:sz="4" w:space="0" w:color="00000A"/>
-              <w:bottom w:val="single" w:sz="4" w:space="0" w:color="00000A"/>
-              <w:insideH w:val="single" w:sz="4" w:space="0" w:color="00000A"/>
-              <w:right w:val="single" w:sz="4" w:space="0" w:color="00000A"/>
-              <w:insideV w:val="single" w:sz="4" w:space="0" w:color="00000A"/>
-            </w:tcBorders>
-            <w:shd w:fill="auto" w:val="clear"/>
-            <w:tcMar>
-              <w:left w:w="108" w:type="dxa"/>
+            <w:tcW w:w="3190" w:type="dxa"/>
+            <w:tcBorders>
+              <w:top w:val="single" w:sz="4" w:space="0" w:color="00000A"/>
+              <w:left w:val="single" w:sz="4" w:space="0" w:color="00000A"/>
+              <w:bottom w:val="single" w:sz="4" w:space="0" w:color="00000A"/>
+              <w:insideH w:val="single" w:sz="4" w:space="0" w:color="00000A"/>
+              <w:right w:val="single" w:sz="4" w:space="0" w:color="00000A"/>
+              <w:insideV w:val="single" w:sz="4" w:space="0" w:color="00000A"/>
+            </w:tcBorders>
+            <w:shd w:fill="FFFFFF" w:val="clear"/>
+            <w:tcMar>
+              <w:left w:w="103" w:type="dxa"/>
             </w:tcMar>
           </w:tcPr>
           <w:p>
@@ -399,18 +367,18 @@
         </w:tc>
         <w:tc>
           <w:tcPr>
-            <w:tcW w:w="3192" w:type="dxa"/>
-            <w:tcBorders>
-              <w:top w:val="single" w:sz="4" w:space="0" w:color="00000A"/>
-              <w:left w:val="single" w:sz="4" w:space="0" w:color="00000A"/>
-              <w:bottom w:val="single" w:sz="4" w:space="0" w:color="00000A"/>
-              <w:insideH w:val="single" w:sz="4" w:space="0" w:color="00000A"/>
-              <w:right w:val="single" w:sz="4" w:space="0" w:color="00000A"/>
-              <w:insideV w:val="single" w:sz="4" w:space="0" w:color="00000A"/>
-            </w:tcBorders>
-            <w:shd w:fill="auto" w:val="clear"/>
-            <w:tcMar>
-              <w:left w:w="108" w:type="dxa"/>
+            <w:tcW w:w="3194" w:type="dxa"/>
+            <w:tcBorders>
+              <w:top w:val="single" w:sz="4" w:space="0" w:color="00000A"/>
+              <w:left w:val="single" w:sz="4" w:space="0" w:color="00000A"/>
+              <w:bottom w:val="single" w:sz="4" w:space="0" w:color="00000A"/>
+              <w:insideH w:val="single" w:sz="4" w:space="0" w:color="00000A"/>
+              <w:right w:val="single" w:sz="4" w:space="0" w:color="00000A"/>
+              <w:insideV w:val="single" w:sz="4" w:space="0" w:color="00000A"/>
+            </w:tcBorders>
+            <w:shd w:fill="FFFFFF" w:val="clear"/>
+            <w:tcMar>
+              <w:left w:w="103" w:type="dxa"/>
             </w:tcMar>
           </w:tcPr>
           <w:p>
@@ -441,9 +409,9 @@
               <w:right w:val="single" w:sz="4" w:space="0" w:color="00000A"/>
               <w:insideV w:val="single" w:sz="4" w:space="0" w:color="00000A"/>
             </w:tcBorders>
-            <w:shd w:fill="auto" w:val="clear"/>
-            <w:tcMar>
-              <w:left w:w="108" w:type="dxa"/>
+            <w:shd w:fill="FFFFFF" w:val="clear"/>
+            <w:tcMar>
+              <w:left w:w="103" w:type="dxa"/>
             </w:tcMar>
           </w:tcPr>
           <w:p>
@@ -460,18 +428,18 @@
         </w:tc>
         <w:tc>
           <w:tcPr>
-            <w:tcW w:w="3192" w:type="dxa"/>
-            <w:tcBorders>
-              <w:top w:val="single" w:sz="4" w:space="0" w:color="00000A"/>
-              <w:left w:val="single" w:sz="4" w:space="0" w:color="00000A"/>
-              <w:bottom w:val="single" w:sz="4" w:space="0" w:color="00000A"/>
-              <w:insideH w:val="single" w:sz="4" w:space="0" w:color="00000A"/>
-              <w:right w:val="single" w:sz="4" w:space="0" w:color="00000A"/>
-              <w:insideV w:val="single" w:sz="4" w:space="0" w:color="00000A"/>
-            </w:tcBorders>
-            <w:shd w:fill="auto" w:val="clear"/>
-            <w:tcMar>
-              <w:left w:w="108" w:type="dxa"/>
+            <w:tcW w:w="3190" w:type="dxa"/>
+            <w:tcBorders>
+              <w:top w:val="single" w:sz="4" w:space="0" w:color="00000A"/>
+              <w:left w:val="single" w:sz="4" w:space="0" w:color="00000A"/>
+              <w:bottom w:val="single" w:sz="4" w:space="0" w:color="00000A"/>
+              <w:insideH w:val="single" w:sz="4" w:space="0" w:color="00000A"/>
+              <w:right w:val="single" w:sz="4" w:space="0" w:color="00000A"/>
+              <w:insideV w:val="single" w:sz="4" w:space="0" w:color="00000A"/>
+            </w:tcBorders>
+            <w:shd w:fill="FFFFFF" w:val="clear"/>
+            <w:tcMar>
+              <w:left w:w="103" w:type="dxa"/>
             </w:tcMar>
           </w:tcPr>
           <w:p>
@@ -488,18 +456,18 @@
         </w:tc>
         <w:tc>
           <w:tcPr>
-            <w:tcW w:w="3192" w:type="dxa"/>
-            <w:tcBorders>
-              <w:top w:val="single" w:sz="4" w:space="0" w:color="00000A"/>
-              <w:left w:val="single" w:sz="4" w:space="0" w:color="00000A"/>
-              <w:bottom w:val="single" w:sz="4" w:space="0" w:color="00000A"/>
-              <w:insideH w:val="single" w:sz="4" w:space="0" w:color="00000A"/>
-              <w:right w:val="single" w:sz="4" w:space="0" w:color="00000A"/>
-              <w:insideV w:val="single" w:sz="4" w:space="0" w:color="00000A"/>
-            </w:tcBorders>
-            <w:shd w:fill="auto" w:val="clear"/>
-            <w:tcMar>
-              <w:left w:w="108" w:type="dxa"/>
+            <w:tcW w:w="3194" w:type="dxa"/>
+            <w:tcBorders>
+              <w:top w:val="single" w:sz="4" w:space="0" w:color="00000A"/>
+              <w:left w:val="single" w:sz="4" w:space="0" w:color="00000A"/>
+              <w:bottom w:val="single" w:sz="4" w:space="0" w:color="00000A"/>
+              <w:insideH w:val="single" w:sz="4" w:space="0" w:color="00000A"/>
+              <w:right w:val="single" w:sz="4" w:space="0" w:color="00000A"/>
+              <w:insideV w:val="single" w:sz="4" w:space="0" w:color="00000A"/>
+            </w:tcBorders>
+            <w:shd w:fill="FFFFFF" w:val="clear"/>
+            <w:tcMar>
+              <w:left w:w="103" w:type="dxa"/>
             </w:tcMar>
           </w:tcPr>
           <w:p>
@@ -530,9 +498,9 @@
               <w:right w:val="single" w:sz="4" w:space="0" w:color="00000A"/>
               <w:insideV w:val="single" w:sz="4" w:space="0" w:color="00000A"/>
             </w:tcBorders>
-            <w:shd w:fill="auto" w:val="clear"/>
-            <w:tcMar>
-              <w:left w:w="108" w:type="dxa"/>
+            <w:shd w:fill="FFFFFF" w:val="clear"/>
+            <w:tcMar>
+              <w:left w:w="103" w:type="dxa"/>
             </w:tcMar>
           </w:tcPr>
           <w:p>
@@ -549,18 +517,18 @@
         </w:tc>
         <w:tc>
           <w:tcPr>
-            <w:tcW w:w="3192" w:type="dxa"/>
-            <w:tcBorders>
-              <w:top w:val="single" w:sz="4" w:space="0" w:color="00000A"/>
-              <w:left w:val="single" w:sz="4" w:space="0" w:color="00000A"/>
-              <w:bottom w:val="single" w:sz="4" w:space="0" w:color="00000A"/>
-              <w:insideH w:val="single" w:sz="4" w:space="0" w:color="00000A"/>
-              <w:right w:val="single" w:sz="4" w:space="0" w:color="00000A"/>
-              <w:insideV w:val="single" w:sz="4" w:space="0" w:color="00000A"/>
-            </w:tcBorders>
-            <w:shd w:fill="auto" w:val="clear"/>
-            <w:tcMar>
-              <w:left w:w="108" w:type="dxa"/>
+            <w:tcW w:w="3190" w:type="dxa"/>
+            <w:tcBorders>
+              <w:top w:val="single" w:sz="4" w:space="0" w:color="00000A"/>
+              <w:left w:val="single" w:sz="4" w:space="0" w:color="00000A"/>
+              <w:bottom w:val="single" w:sz="4" w:space="0" w:color="00000A"/>
+              <w:insideH w:val="single" w:sz="4" w:space="0" w:color="00000A"/>
+              <w:right w:val="single" w:sz="4" w:space="0" w:color="00000A"/>
+              <w:insideV w:val="single" w:sz="4" w:space="0" w:color="00000A"/>
+            </w:tcBorders>
+            <w:shd w:fill="FFFFFF" w:val="clear"/>
+            <w:tcMar>
+              <w:left w:w="103" w:type="dxa"/>
             </w:tcMar>
           </w:tcPr>
           <w:p>
@@ -577,18 +545,18 @@
         </w:tc>
         <w:tc>
           <w:tcPr>
-            <w:tcW w:w="3192" w:type="dxa"/>
-            <w:tcBorders>
-              <w:top w:val="single" w:sz="4" w:space="0" w:color="00000A"/>
-              <w:left w:val="single" w:sz="4" w:space="0" w:color="00000A"/>
-              <w:bottom w:val="single" w:sz="4" w:space="0" w:color="00000A"/>
-              <w:insideH w:val="single" w:sz="4" w:space="0" w:color="00000A"/>
-              <w:right w:val="single" w:sz="4" w:space="0" w:color="00000A"/>
-              <w:insideV w:val="single" w:sz="4" w:space="0" w:color="00000A"/>
-            </w:tcBorders>
-            <w:shd w:fill="auto" w:val="clear"/>
-            <w:tcMar>
-              <w:left w:w="108" w:type="dxa"/>
+            <w:tcW w:w="3194" w:type="dxa"/>
+            <w:tcBorders>
+              <w:top w:val="single" w:sz="4" w:space="0" w:color="00000A"/>
+              <w:left w:val="single" w:sz="4" w:space="0" w:color="00000A"/>
+              <w:bottom w:val="single" w:sz="4" w:space="0" w:color="00000A"/>
+              <w:insideH w:val="single" w:sz="4" w:space="0" w:color="00000A"/>
+              <w:right w:val="single" w:sz="4" w:space="0" w:color="00000A"/>
+              <w:insideV w:val="single" w:sz="4" w:space="0" w:color="00000A"/>
+            </w:tcBorders>
+            <w:shd w:fill="FFFFFF" w:val="clear"/>
+            <w:tcMar>
+              <w:left w:w="103" w:type="dxa"/>
             </w:tcMar>
           </w:tcPr>
           <w:p>
@@ -619,9 +587,9 @@
               <w:right w:val="single" w:sz="4" w:space="0" w:color="00000A"/>
               <w:insideV w:val="single" w:sz="4" w:space="0" w:color="00000A"/>
             </w:tcBorders>
-            <w:shd w:fill="auto" w:val="clear"/>
-            <w:tcMar>
-              <w:left w:w="108" w:type="dxa"/>
+            <w:shd w:fill="FFFFFF" w:val="clear"/>
+            <w:tcMar>
+              <w:left w:w="103" w:type="dxa"/>
             </w:tcMar>
           </w:tcPr>
           <w:p>
@@ -638,18 +606,18 @@
         </w:tc>
         <w:tc>
           <w:tcPr>
-            <w:tcW w:w="3192" w:type="dxa"/>
-            <w:tcBorders>
-              <w:top w:val="single" w:sz="4" w:space="0" w:color="00000A"/>
-              <w:left w:val="single" w:sz="4" w:space="0" w:color="00000A"/>
-              <w:bottom w:val="single" w:sz="4" w:space="0" w:color="00000A"/>
-              <w:insideH w:val="single" w:sz="4" w:space="0" w:color="00000A"/>
-              <w:right w:val="single" w:sz="4" w:space="0" w:color="00000A"/>
-              <w:insideV w:val="single" w:sz="4" w:space="0" w:color="00000A"/>
-            </w:tcBorders>
-            <w:shd w:fill="auto" w:val="clear"/>
-            <w:tcMar>
-              <w:left w:w="108" w:type="dxa"/>
+            <w:tcW w:w="3190" w:type="dxa"/>
+            <w:tcBorders>
+              <w:top w:val="single" w:sz="4" w:space="0" w:color="00000A"/>
+              <w:left w:val="single" w:sz="4" w:space="0" w:color="00000A"/>
+              <w:bottom w:val="single" w:sz="4" w:space="0" w:color="00000A"/>
+              <w:insideH w:val="single" w:sz="4" w:space="0" w:color="00000A"/>
+              <w:right w:val="single" w:sz="4" w:space="0" w:color="00000A"/>
+              <w:insideV w:val="single" w:sz="4" w:space="0" w:color="00000A"/>
+            </w:tcBorders>
+            <w:shd w:fill="FFFFFF" w:val="clear"/>
+            <w:tcMar>
+              <w:left w:w="103" w:type="dxa"/>
             </w:tcMar>
           </w:tcPr>
           <w:p>
@@ -666,18 +634,18 @@
         </w:tc>
         <w:tc>
           <w:tcPr>
-            <w:tcW w:w="3192" w:type="dxa"/>
-            <w:tcBorders>
-              <w:top w:val="single" w:sz="4" w:space="0" w:color="00000A"/>
-              <w:left w:val="single" w:sz="4" w:space="0" w:color="00000A"/>
-              <w:bottom w:val="single" w:sz="4" w:space="0" w:color="00000A"/>
-              <w:insideH w:val="single" w:sz="4" w:space="0" w:color="00000A"/>
-              <w:right w:val="single" w:sz="4" w:space="0" w:color="00000A"/>
-              <w:insideV w:val="single" w:sz="4" w:space="0" w:color="00000A"/>
-            </w:tcBorders>
-            <w:shd w:fill="auto" w:val="clear"/>
-            <w:tcMar>
-              <w:left w:w="108" w:type="dxa"/>
+            <w:tcW w:w="3194" w:type="dxa"/>
+            <w:tcBorders>
+              <w:top w:val="single" w:sz="4" w:space="0" w:color="00000A"/>
+              <w:left w:val="single" w:sz="4" w:space="0" w:color="00000A"/>
+              <w:bottom w:val="single" w:sz="4" w:space="0" w:color="00000A"/>
+              <w:insideH w:val="single" w:sz="4" w:space="0" w:color="00000A"/>
+              <w:right w:val="single" w:sz="4" w:space="0" w:color="00000A"/>
+              <w:insideV w:val="single" w:sz="4" w:space="0" w:color="00000A"/>
+            </w:tcBorders>
+            <w:shd w:fill="FFFFFF" w:val="clear"/>
+            <w:tcMar>
+              <w:left w:w="103" w:type="dxa"/>
             </w:tcMar>
           </w:tcPr>
           <w:p>
@@ -772,7 +740,7 @@
     <w:tbl>
       <w:tblPr>
         <w:jc w:val="left"/>
-        <w:tblInd w:w="0" w:type="dxa"/>
+        <w:tblInd w:w="-5" w:type="dxa"/>
         <w:tblBorders>
           <w:top w:val="single" w:sz="4" w:space="0" w:color="00000A"/>
           <w:left w:val="single" w:sz="4" w:space="0" w:color="00000A"/>
@@ -783,15 +751,15 @@
         </w:tblBorders>
         <w:tblCellMar>
           <w:top w:w="0" w:type="dxa"/>
-          <w:left w:w="108" w:type="dxa"/>
+          <w:left w:w="103" w:type="dxa"/>
           <w:bottom w:w="0" w:type="dxa"/>
           <w:right w:w="108" w:type="dxa"/>
         </w:tblCellMar>
       </w:tblPr>
       <w:tblGrid>
-        <w:gridCol w:w="647"/>
-        <w:gridCol w:w="4140"/>
-        <w:gridCol w:w="1201"/>
+        <w:gridCol w:w="646"/>
+        <w:gridCol w:w="4141"/>
+        <w:gridCol w:w="1200"/>
         <w:gridCol w:w="3587"/>
       </w:tblGrid>
       <w:tr>
@@ -800,18 +768,18 @@
         </w:trPr>
         <w:tc>
           <w:tcPr>
-            <w:tcW w:w="647" w:type="dxa"/>
-            <w:tcBorders>
-              <w:top w:val="single" w:sz="4" w:space="0" w:color="00000A"/>
-              <w:left w:val="single" w:sz="4" w:space="0" w:color="00000A"/>
-              <w:bottom w:val="single" w:sz="4" w:space="0" w:color="00000A"/>
-              <w:insideH w:val="single" w:sz="4" w:space="0" w:color="00000A"/>
-              <w:right w:val="single" w:sz="4" w:space="0" w:color="00000A"/>
-              <w:insideV w:val="single" w:sz="4" w:space="0" w:color="00000A"/>
-            </w:tcBorders>
-            <w:shd w:fill="auto" w:val="clear"/>
-            <w:tcMar>
-              <w:left w:w="108" w:type="dxa"/>
+            <w:tcW w:w="646" w:type="dxa"/>
+            <w:tcBorders>
+              <w:top w:val="single" w:sz="4" w:space="0" w:color="00000A"/>
+              <w:left w:val="single" w:sz="4" w:space="0" w:color="00000A"/>
+              <w:bottom w:val="single" w:sz="4" w:space="0" w:color="00000A"/>
+              <w:insideH w:val="single" w:sz="4" w:space="0" w:color="00000A"/>
+              <w:right w:val="single" w:sz="4" w:space="0" w:color="00000A"/>
+              <w:insideV w:val="single" w:sz="4" w:space="0" w:color="00000A"/>
+            </w:tcBorders>
+            <w:shd w:fill="FFFFFF" w:val="clear"/>
+            <w:tcMar>
+              <w:left w:w="103" w:type="dxa"/>
             </w:tcMar>
           </w:tcPr>
           <w:p>
@@ -828,18 +796,18 @@
         </w:tc>
         <w:tc>
           <w:tcPr>
-            <w:tcW w:w="4140" w:type="dxa"/>
-            <w:tcBorders>
-              <w:top w:val="single" w:sz="4" w:space="0" w:color="00000A"/>
-              <w:left w:val="single" w:sz="4" w:space="0" w:color="00000A"/>
-              <w:bottom w:val="single" w:sz="4" w:space="0" w:color="00000A"/>
-              <w:insideH w:val="single" w:sz="4" w:space="0" w:color="00000A"/>
-              <w:right w:val="single" w:sz="4" w:space="0" w:color="00000A"/>
-              <w:insideV w:val="single" w:sz="4" w:space="0" w:color="00000A"/>
-            </w:tcBorders>
-            <w:shd w:fill="auto" w:val="clear"/>
-            <w:tcMar>
-              <w:left w:w="108" w:type="dxa"/>
+            <w:tcW w:w="4141" w:type="dxa"/>
+            <w:tcBorders>
+              <w:top w:val="single" w:sz="4" w:space="0" w:color="00000A"/>
+              <w:left w:val="single" w:sz="4" w:space="0" w:color="00000A"/>
+              <w:bottom w:val="single" w:sz="4" w:space="0" w:color="00000A"/>
+              <w:insideH w:val="single" w:sz="4" w:space="0" w:color="00000A"/>
+              <w:right w:val="single" w:sz="4" w:space="0" w:color="00000A"/>
+              <w:insideV w:val="single" w:sz="4" w:space="0" w:color="00000A"/>
+            </w:tcBorders>
+            <w:shd w:fill="FFFFFF" w:val="clear"/>
+            <w:tcMar>
+              <w:left w:w="103" w:type="dxa"/>
             </w:tcMar>
           </w:tcPr>
           <w:p>
@@ -856,18 +824,18 @@
         </w:tc>
         <w:tc>
           <w:tcPr>
-            <w:tcW w:w="1201" w:type="dxa"/>
-            <w:tcBorders>
-              <w:top w:val="single" w:sz="4" w:space="0" w:color="00000A"/>
-              <w:left w:val="single" w:sz="4" w:space="0" w:color="00000A"/>
-              <w:bottom w:val="single" w:sz="4" w:space="0" w:color="00000A"/>
-              <w:insideH w:val="single" w:sz="4" w:space="0" w:color="00000A"/>
-              <w:right w:val="single" w:sz="4" w:space="0" w:color="00000A"/>
-              <w:insideV w:val="single" w:sz="4" w:space="0" w:color="00000A"/>
-            </w:tcBorders>
-            <w:shd w:fill="auto" w:val="clear"/>
-            <w:tcMar>
-              <w:left w:w="108" w:type="dxa"/>
+            <w:tcW w:w="1200" w:type="dxa"/>
+            <w:tcBorders>
+              <w:top w:val="single" w:sz="4" w:space="0" w:color="00000A"/>
+              <w:left w:val="single" w:sz="4" w:space="0" w:color="00000A"/>
+              <w:bottom w:val="single" w:sz="4" w:space="0" w:color="00000A"/>
+              <w:insideH w:val="single" w:sz="4" w:space="0" w:color="00000A"/>
+              <w:right w:val="single" w:sz="4" w:space="0" w:color="00000A"/>
+              <w:insideV w:val="single" w:sz="4" w:space="0" w:color="00000A"/>
+            </w:tcBorders>
+            <w:shd w:fill="FFFFFF" w:val="clear"/>
+            <w:tcMar>
+              <w:left w:w="103" w:type="dxa"/>
             </w:tcMar>
           </w:tcPr>
           <w:p>
@@ -893,9 +861,9 @@
               <w:right w:val="single" w:sz="4" w:space="0" w:color="00000A"/>
               <w:insideV w:val="single" w:sz="4" w:space="0" w:color="00000A"/>
             </w:tcBorders>
-            <w:shd w:fill="auto" w:val="clear"/>
-            <w:tcMar>
-              <w:left w:w="108" w:type="dxa"/>
+            <w:shd w:fill="FFFFFF" w:val="clear"/>
+            <w:tcMar>
+              <w:left w:w="103" w:type="dxa"/>
             </w:tcMar>
           </w:tcPr>
           <w:p>
@@ -917,18 +885,18 @@
         </w:trPr>
         <w:tc>
           <w:tcPr>
-            <w:tcW w:w="647" w:type="dxa"/>
-            <w:tcBorders>
-              <w:top w:val="single" w:sz="4" w:space="0" w:color="00000A"/>
-              <w:left w:val="single" w:sz="4" w:space="0" w:color="00000A"/>
-              <w:bottom w:val="single" w:sz="4" w:space="0" w:color="00000A"/>
-              <w:insideH w:val="single" w:sz="4" w:space="0" w:color="00000A"/>
-              <w:right w:val="single" w:sz="4" w:space="0" w:color="00000A"/>
-              <w:insideV w:val="single" w:sz="4" w:space="0" w:color="00000A"/>
-            </w:tcBorders>
-            <w:shd w:fill="auto" w:val="clear"/>
-            <w:tcMar>
-              <w:left w:w="108" w:type="dxa"/>
+            <w:tcW w:w="646" w:type="dxa"/>
+            <w:tcBorders>
+              <w:top w:val="single" w:sz="4" w:space="0" w:color="00000A"/>
+              <w:left w:val="single" w:sz="4" w:space="0" w:color="00000A"/>
+              <w:bottom w:val="single" w:sz="4" w:space="0" w:color="00000A"/>
+              <w:insideH w:val="single" w:sz="4" w:space="0" w:color="00000A"/>
+              <w:right w:val="single" w:sz="4" w:space="0" w:color="00000A"/>
+              <w:insideV w:val="single" w:sz="4" w:space="0" w:color="00000A"/>
+            </w:tcBorders>
+            <w:shd w:fill="FFFFFF" w:val="clear"/>
+            <w:tcMar>
+              <w:left w:w="103" w:type="dxa"/>
             </w:tcMar>
           </w:tcPr>
           <w:p>
@@ -945,18 +913,18 @@
         </w:tc>
         <w:tc>
           <w:tcPr>
-            <w:tcW w:w="4140" w:type="dxa"/>
-            <w:tcBorders>
-              <w:top w:val="single" w:sz="4" w:space="0" w:color="00000A"/>
-              <w:left w:val="single" w:sz="4" w:space="0" w:color="00000A"/>
-              <w:bottom w:val="single" w:sz="4" w:space="0" w:color="00000A"/>
-              <w:insideH w:val="single" w:sz="4" w:space="0" w:color="00000A"/>
-              <w:right w:val="single" w:sz="4" w:space="0" w:color="00000A"/>
-              <w:insideV w:val="single" w:sz="4" w:space="0" w:color="00000A"/>
-            </w:tcBorders>
-            <w:shd w:fill="auto" w:val="clear"/>
-            <w:tcMar>
-              <w:left w:w="108" w:type="dxa"/>
+            <w:tcW w:w="4141" w:type="dxa"/>
+            <w:tcBorders>
+              <w:top w:val="single" w:sz="4" w:space="0" w:color="00000A"/>
+              <w:left w:val="single" w:sz="4" w:space="0" w:color="00000A"/>
+              <w:bottom w:val="single" w:sz="4" w:space="0" w:color="00000A"/>
+              <w:insideH w:val="single" w:sz="4" w:space="0" w:color="00000A"/>
+              <w:right w:val="single" w:sz="4" w:space="0" w:color="00000A"/>
+              <w:insideV w:val="single" w:sz="4" w:space="0" w:color="00000A"/>
+            </w:tcBorders>
+            <w:shd w:fill="FFFFFF" w:val="clear"/>
+            <w:tcMar>
+              <w:left w:w="103" w:type="dxa"/>
             </w:tcMar>
           </w:tcPr>
           <w:p>
@@ -973,18 +941,18 @@
         </w:tc>
         <w:tc>
           <w:tcPr>
-            <w:tcW w:w="1201" w:type="dxa"/>
-            <w:tcBorders>
-              <w:top w:val="single" w:sz="4" w:space="0" w:color="00000A"/>
-              <w:left w:val="single" w:sz="4" w:space="0" w:color="00000A"/>
-              <w:bottom w:val="single" w:sz="4" w:space="0" w:color="00000A"/>
-              <w:insideH w:val="single" w:sz="4" w:space="0" w:color="00000A"/>
-              <w:right w:val="single" w:sz="4" w:space="0" w:color="00000A"/>
-              <w:insideV w:val="single" w:sz="4" w:space="0" w:color="00000A"/>
-            </w:tcBorders>
-            <w:shd w:fill="auto" w:val="clear"/>
-            <w:tcMar>
-              <w:left w:w="108" w:type="dxa"/>
+            <w:tcW w:w="1200" w:type="dxa"/>
+            <w:tcBorders>
+              <w:top w:val="single" w:sz="4" w:space="0" w:color="00000A"/>
+              <w:left w:val="single" w:sz="4" w:space="0" w:color="00000A"/>
+              <w:bottom w:val="single" w:sz="4" w:space="0" w:color="00000A"/>
+              <w:insideH w:val="single" w:sz="4" w:space="0" w:color="00000A"/>
+              <w:right w:val="single" w:sz="4" w:space="0" w:color="00000A"/>
+              <w:insideV w:val="single" w:sz="4" w:space="0" w:color="00000A"/>
+            </w:tcBorders>
+            <w:shd w:fill="FFFFFF" w:val="clear"/>
+            <w:tcMar>
+              <w:left w:w="103" w:type="dxa"/>
             </w:tcMar>
           </w:tcPr>
           <w:p>
@@ -1015,7 +983,7 @@
                     <v:h position="@3,0"/>
                   </v:handles>
                 </v:shapetype>
-                <v:shape id="shape_0" fillcolor="#4f81bd" stroked="t" style="position:absolute;margin-left:11.2pt;margin-top:8.7pt;width:28.85pt;height:9.55pt" type="shapetype_13">
+                <v:shape id="shape_0" fillcolor="#4f81bd" stroked="t" style="position:absolute;margin-left:11.2pt;margin-top:8.7pt;width:28.8pt;height:9.5pt" type="shapetype_13">
                   <v:wrap v:type="none"/>
                   <v:fill type="solid" color2="#b07e42" detectmouseclick="t"/>
                   <v:stroke color="#243f60" weight="25560" joinstyle="miter" endcap="flat"/>
@@ -1035,9 +1003,9 @@
               <w:right w:val="single" w:sz="4" w:space="0" w:color="00000A"/>
               <w:insideV w:val="single" w:sz="4" w:space="0" w:color="00000A"/>
             </w:tcBorders>
-            <w:shd w:fill="auto" w:val="clear"/>
-            <w:tcMar>
-              <w:left w:w="108" w:type="dxa"/>
+            <w:shd w:fill="FFFFFF" w:val="clear"/>
+            <w:tcMar>
+              <w:left w:w="103" w:type="dxa"/>
             </w:tcMar>
           </w:tcPr>
           <w:p>
@@ -1079,18 +1047,18 @@
         </w:trPr>
         <w:tc>
           <w:tcPr>
-            <w:tcW w:w="647" w:type="dxa"/>
-            <w:tcBorders>
-              <w:top w:val="single" w:sz="4" w:space="0" w:color="00000A"/>
-              <w:left w:val="single" w:sz="4" w:space="0" w:color="00000A"/>
-              <w:bottom w:val="single" w:sz="4" w:space="0" w:color="00000A"/>
-              <w:insideH w:val="single" w:sz="4" w:space="0" w:color="00000A"/>
-              <w:right w:val="single" w:sz="4" w:space="0" w:color="00000A"/>
-              <w:insideV w:val="single" w:sz="4" w:space="0" w:color="00000A"/>
-            </w:tcBorders>
-            <w:shd w:fill="auto" w:val="clear"/>
-            <w:tcMar>
-              <w:left w:w="108" w:type="dxa"/>
+            <w:tcW w:w="646" w:type="dxa"/>
+            <w:tcBorders>
+              <w:top w:val="single" w:sz="4" w:space="0" w:color="00000A"/>
+              <w:left w:val="single" w:sz="4" w:space="0" w:color="00000A"/>
+              <w:bottom w:val="single" w:sz="4" w:space="0" w:color="00000A"/>
+              <w:insideH w:val="single" w:sz="4" w:space="0" w:color="00000A"/>
+              <w:right w:val="single" w:sz="4" w:space="0" w:color="00000A"/>
+              <w:insideV w:val="single" w:sz="4" w:space="0" w:color="00000A"/>
+            </w:tcBorders>
+            <w:shd w:fill="FFFFFF" w:val="clear"/>
+            <w:tcMar>
+              <w:left w:w="103" w:type="dxa"/>
             </w:tcMar>
           </w:tcPr>
           <w:p>
@@ -1107,18 +1075,18 @@
         </w:tc>
         <w:tc>
           <w:tcPr>
-            <w:tcW w:w="4140" w:type="dxa"/>
-            <w:tcBorders>
-              <w:top w:val="single" w:sz="4" w:space="0" w:color="00000A"/>
-              <w:left w:val="single" w:sz="4" w:space="0" w:color="00000A"/>
-              <w:bottom w:val="single" w:sz="4" w:space="0" w:color="00000A"/>
-              <w:insideH w:val="single" w:sz="4" w:space="0" w:color="00000A"/>
-              <w:right w:val="single" w:sz="4" w:space="0" w:color="00000A"/>
-              <w:insideV w:val="single" w:sz="4" w:space="0" w:color="00000A"/>
-            </w:tcBorders>
-            <w:shd w:fill="auto" w:val="clear"/>
-            <w:tcMar>
-              <w:left w:w="108" w:type="dxa"/>
+            <w:tcW w:w="4141" w:type="dxa"/>
+            <w:tcBorders>
+              <w:top w:val="single" w:sz="4" w:space="0" w:color="00000A"/>
+              <w:left w:val="single" w:sz="4" w:space="0" w:color="00000A"/>
+              <w:bottom w:val="single" w:sz="4" w:space="0" w:color="00000A"/>
+              <w:insideH w:val="single" w:sz="4" w:space="0" w:color="00000A"/>
+              <w:right w:val="single" w:sz="4" w:space="0" w:color="00000A"/>
+              <w:insideV w:val="single" w:sz="4" w:space="0" w:color="00000A"/>
+            </w:tcBorders>
+            <w:shd w:fill="FFFFFF" w:val="clear"/>
+            <w:tcMar>
+              <w:left w:w="103" w:type="dxa"/>
             </w:tcMar>
           </w:tcPr>
           <w:p>
@@ -1135,18 +1103,18 @@
         </w:tc>
         <w:tc>
           <w:tcPr>
-            <w:tcW w:w="1201" w:type="dxa"/>
-            <w:tcBorders>
-              <w:top w:val="single" w:sz="4" w:space="0" w:color="00000A"/>
-              <w:left w:val="single" w:sz="4" w:space="0" w:color="00000A"/>
-              <w:bottom w:val="single" w:sz="4" w:space="0" w:color="00000A"/>
-              <w:insideH w:val="single" w:sz="4" w:space="0" w:color="00000A"/>
-              <w:right w:val="single" w:sz="4" w:space="0" w:color="00000A"/>
-              <w:insideV w:val="single" w:sz="4" w:space="0" w:color="00000A"/>
-            </w:tcBorders>
-            <w:shd w:fill="auto" w:val="clear"/>
-            <w:tcMar>
-              <w:left w:w="108" w:type="dxa"/>
+            <w:tcW w:w="1200" w:type="dxa"/>
+            <w:tcBorders>
+              <w:top w:val="single" w:sz="4" w:space="0" w:color="00000A"/>
+              <w:left w:val="single" w:sz="4" w:space="0" w:color="00000A"/>
+              <w:bottom w:val="single" w:sz="4" w:space="0" w:color="00000A"/>
+              <w:insideH w:val="single" w:sz="4" w:space="0" w:color="00000A"/>
+              <w:right w:val="single" w:sz="4" w:space="0" w:color="00000A"/>
+              <w:insideV w:val="single" w:sz="4" w:space="0" w:color="00000A"/>
+            </w:tcBorders>
+            <w:shd w:fill="FFFFFF" w:val="clear"/>
+            <w:tcMar>
+              <w:left w:w="103" w:type="dxa"/>
             </w:tcMar>
           </w:tcPr>
           <w:p>
@@ -1177,7 +1145,7 @@
                     <v:h position="@3,0"/>
                   </v:handles>
                 </v:shapetype>
-                <v:shape id="shape_0" fillcolor="#4f81bd" stroked="t" style="position:absolute;margin-left:7.75pt;margin-top:6.25pt;width:28.3pt;height:15.95pt" type="shapetype_66">
+                <v:shape id="shape_0" fillcolor="#4f81bd" stroked="t" style="position:absolute;margin-left:7.75pt;margin-top:6.25pt;width:28.25pt;height:15.9pt" type="shapetype_66">
                   <v:wrap v:type="none"/>
                   <v:fill type="solid" color2="#b07e42" detectmouseclick="t"/>
                   <v:stroke color="#243f60" weight="25560" joinstyle="miter" endcap="flat"/>
@@ -1197,9 +1165,9 @@
               <w:right w:val="single" w:sz="4" w:space="0" w:color="00000A"/>
               <w:insideV w:val="single" w:sz="4" w:space="0" w:color="00000A"/>
             </w:tcBorders>
-            <w:shd w:fill="auto" w:val="clear"/>
-            <w:tcMar>
-              <w:left w:w="108" w:type="dxa"/>
+            <w:shd w:fill="FFFFFF" w:val="clear"/>
+            <w:tcMar>
+              <w:left w:w="103" w:type="dxa"/>
             </w:tcMar>
           </w:tcPr>
           <w:p>
@@ -1241,18 +1209,18 @@
         </w:trPr>
         <w:tc>
           <w:tcPr>
-            <w:tcW w:w="647" w:type="dxa"/>
-            <w:tcBorders>
-              <w:top w:val="single" w:sz="4" w:space="0" w:color="00000A"/>
-              <w:left w:val="single" w:sz="4" w:space="0" w:color="00000A"/>
-              <w:bottom w:val="single" w:sz="4" w:space="0" w:color="00000A"/>
-              <w:insideH w:val="single" w:sz="4" w:space="0" w:color="00000A"/>
-              <w:right w:val="single" w:sz="4" w:space="0" w:color="00000A"/>
-              <w:insideV w:val="single" w:sz="4" w:space="0" w:color="00000A"/>
-            </w:tcBorders>
-            <w:shd w:fill="auto" w:val="clear"/>
-            <w:tcMar>
-              <w:left w:w="108" w:type="dxa"/>
+            <w:tcW w:w="646" w:type="dxa"/>
+            <w:tcBorders>
+              <w:top w:val="single" w:sz="4" w:space="0" w:color="00000A"/>
+              <w:left w:val="single" w:sz="4" w:space="0" w:color="00000A"/>
+              <w:bottom w:val="single" w:sz="4" w:space="0" w:color="00000A"/>
+              <w:insideH w:val="single" w:sz="4" w:space="0" w:color="00000A"/>
+              <w:right w:val="single" w:sz="4" w:space="0" w:color="00000A"/>
+              <w:insideV w:val="single" w:sz="4" w:space="0" w:color="00000A"/>
+            </w:tcBorders>
+            <w:shd w:fill="FFFFFF" w:val="clear"/>
+            <w:tcMar>
+              <w:left w:w="103" w:type="dxa"/>
             </w:tcMar>
           </w:tcPr>
           <w:p>
@@ -1269,18 +1237,18 @@
         </w:tc>
         <w:tc>
           <w:tcPr>
-            <w:tcW w:w="4140" w:type="dxa"/>
-            <w:tcBorders>
-              <w:top w:val="single" w:sz="4" w:space="0" w:color="00000A"/>
-              <w:left w:val="single" w:sz="4" w:space="0" w:color="00000A"/>
-              <w:bottom w:val="single" w:sz="4" w:space="0" w:color="00000A"/>
-              <w:insideH w:val="single" w:sz="4" w:space="0" w:color="00000A"/>
-              <w:right w:val="single" w:sz="4" w:space="0" w:color="00000A"/>
-              <w:insideV w:val="single" w:sz="4" w:space="0" w:color="00000A"/>
-            </w:tcBorders>
-            <w:shd w:fill="auto" w:val="clear"/>
-            <w:tcMar>
-              <w:left w:w="108" w:type="dxa"/>
+            <w:tcW w:w="4141" w:type="dxa"/>
+            <w:tcBorders>
+              <w:top w:val="single" w:sz="4" w:space="0" w:color="00000A"/>
+              <w:left w:val="single" w:sz="4" w:space="0" w:color="00000A"/>
+              <w:bottom w:val="single" w:sz="4" w:space="0" w:color="00000A"/>
+              <w:insideH w:val="single" w:sz="4" w:space="0" w:color="00000A"/>
+              <w:right w:val="single" w:sz="4" w:space="0" w:color="00000A"/>
+              <w:insideV w:val="single" w:sz="4" w:space="0" w:color="00000A"/>
+            </w:tcBorders>
+            <w:shd w:fill="FFFFFF" w:val="clear"/>
+            <w:tcMar>
+              <w:left w:w="103" w:type="dxa"/>
             </w:tcMar>
           </w:tcPr>
           <w:p>
@@ -1327,18 +1295,18 @@
         </w:tc>
         <w:tc>
           <w:tcPr>
-            <w:tcW w:w="1201" w:type="dxa"/>
-            <w:tcBorders>
-              <w:top w:val="single" w:sz="4" w:space="0" w:color="00000A"/>
-              <w:left w:val="single" w:sz="4" w:space="0" w:color="00000A"/>
-              <w:bottom w:val="single" w:sz="4" w:space="0" w:color="00000A"/>
-              <w:insideH w:val="single" w:sz="4" w:space="0" w:color="00000A"/>
-              <w:right w:val="single" w:sz="4" w:space="0" w:color="00000A"/>
-              <w:insideV w:val="single" w:sz="4" w:space="0" w:color="00000A"/>
-            </w:tcBorders>
-            <w:shd w:fill="auto" w:val="clear"/>
-            <w:tcMar>
-              <w:left w:w="108" w:type="dxa"/>
+            <w:tcW w:w="1200" w:type="dxa"/>
+            <w:tcBorders>
+              <w:top w:val="single" w:sz="4" w:space="0" w:color="00000A"/>
+              <w:left w:val="single" w:sz="4" w:space="0" w:color="00000A"/>
+              <w:bottom w:val="single" w:sz="4" w:space="0" w:color="00000A"/>
+              <w:insideH w:val="single" w:sz="4" w:space="0" w:color="00000A"/>
+              <w:right w:val="single" w:sz="4" w:space="0" w:color="00000A"/>
+              <w:insideV w:val="single" w:sz="4" w:space="0" w:color="00000A"/>
+            </w:tcBorders>
+            <w:shd w:fill="FFFFFF" w:val="clear"/>
+            <w:tcMar>
+              <w:left w:w="103" w:type="dxa"/>
             </w:tcMar>
           </w:tcPr>
           <w:p>
@@ -1350,7 +1318,7 @@
             <w:r>
               <w:rPr/>
               <w:pict>
-                <v:shape id="shape_0" fillcolor="#4f81bd" stroked="t" style="position:absolute;margin-left:11.15pt;margin-top:7.7pt;width:32.15pt;height:12.55pt" type="shapetype_13">
+                <v:shape id="shape_0" fillcolor="#4f81bd" stroked="t" style="position:absolute;margin-left:11.15pt;margin-top:7.7pt;width:32.1pt;height:12.5pt" type="shapetype_13">
                   <v:wrap v:type="none"/>
                   <v:fill type="solid" color2="#b07e42" detectmouseclick="t"/>
                   <v:stroke color="#243f60" weight="25560" joinstyle="miter" endcap="flat"/>
@@ -1370,9 +1338,9 @@
               <w:right w:val="single" w:sz="4" w:space="0" w:color="00000A"/>
               <w:insideV w:val="single" w:sz="4" w:space="0" w:color="00000A"/>
             </w:tcBorders>
-            <w:shd w:fill="auto" w:val="clear"/>
-            <w:tcMar>
-              <w:left w:w="108" w:type="dxa"/>
+            <w:shd w:fill="FFFFFF" w:val="clear"/>
+            <w:tcMar>
+              <w:left w:w="103" w:type="dxa"/>
             </w:tcMar>
           </w:tcPr>
           <w:p>
@@ -1424,18 +1392,18 @@
         </w:trPr>
         <w:tc>
           <w:tcPr>
-            <w:tcW w:w="647" w:type="dxa"/>
-            <w:tcBorders>
-              <w:top w:val="single" w:sz="4" w:space="0" w:color="00000A"/>
-              <w:left w:val="single" w:sz="4" w:space="0" w:color="00000A"/>
-              <w:bottom w:val="single" w:sz="4" w:space="0" w:color="00000A"/>
-              <w:insideH w:val="single" w:sz="4" w:space="0" w:color="00000A"/>
-              <w:right w:val="single" w:sz="4" w:space="0" w:color="00000A"/>
-              <w:insideV w:val="single" w:sz="4" w:space="0" w:color="00000A"/>
-            </w:tcBorders>
-            <w:shd w:fill="auto" w:val="clear"/>
-            <w:tcMar>
-              <w:left w:w="108" w:type="dxa"/>
+            <w:tcW w:w="646" w:type="dxa"/>
+            <w:tcBorders>
+              <w:top w:val="single" w:sz="4" w:space="0" w:color="00000A"/>
+              <w:left w:val="single" w:sz="4" w:space="0" w:color="00000A"/>
+              <w:bottom w:val="single" w:sz="4" w:space="0" w:color="00000A"/>
+              <w:insideH w:val="single" w:sz="4" w:space="0" w:color="00000A"/>
+              <w:right w:val="single" w:sz="4" w:space="0" w:color="00000A"/>
+              <w:insideV w:val="single" w:sz="4" w:space="0" w:color="00000A"/>
+            </w:tcBorders>
+            <w:shd w:fill="FFFFFF" w:val="clear"/>
+            <w:tcMar>
+              <w:left w:w="103" w:type="dxa"/>
             </w:tcMar>
           </w:tcPr>
           <w:p>
@@ -1452,18 +1420,18 @@
         </w:tc>
         <w:tc>
           <w:tcPr>
-            <w:tcW w:w="4140" w:type="dxa"/>
-            <w:tcBorders>
-              <w:top w:val="single" w:sz="4" w:space="0" w:color="00000A"/>
-              <w:left w:val="single" w:sz="4" w:space="0" w:color="00000A"/>
-              <w:bottom w:val="single" w:sz="4" w:space="0" w:color="00000A"/>
-              <w:insideH w:val="single" w:sz="4" w:space="0" w:color="00000A"/>
-              <w:right w:val="single" w:sz="4" w:space="0" w:color="00000A"/>
-              <w:insideV w:val="single" w:sz="4" w:space="0" w:color="00000A"/>
-            </w:tcBorders>
-            <w:shd w:fill="auto" w:val="clear"/>
-            <w:tcMar>
-              <w:left w:w="108" w:type="dxa"/>
+            <w:tcW w:w="4141" w:type="dxa"/>
+            <w:tcBorders>
+              <w:top w:val="single" w:sz="4" w:space="0" w:color="00000A"/>
+              <w:left w:val="single" w:sz="4" w:space="0" w:color="00000A"/>
+              <w:bottom w:val="single" w:sz="4" w:space="0" w:color="00000A"/>
+              <w:insideH w:val="single" w:sz="4" w:space="0" w:color="00000A"/>
+              <w:right w:val="single" w:sz="4" w:space="0" w:color="00000A"/>
+              <w:insideV w:val="single" w:sz="4" w:space="0" w:color="00000A"/>
+            </w:tcBorders>
+            <w:shd w:fill="FFFFFF" w:val="clear"/>
+            <w:tcMar>
+              <w:left w:w="103" w:type="dxa"/>
             </w:tcMar>
           </w:tcPr>
           <w:p>
@@ -1480,18 +1448,18 @@
         </w:tc>
         <w:tc>
           <w:tcPr>
-            <w:tcW w:w="1201" w:type="dxa"/>
-            <w:tcBorders>
-              <w:top w:val="single" w:sz="4" w:space="0" w:color="00000A"/>
-              <w:left w:val="single" w:sz="4" w:space="0" w:color="00000A"/>
-              <w:bottom w:val="single" w:sz="4" w:space="0" w:color="00000A"/>
-              <w:insideH w:val="single" w:sz="4" w:space="0" w:color="00000A"/>
-              <w:right w:val="single" w:sz="4" w:space="0" w:color="00000A"/>
-              <w:insideV w:val="single" w:sz="4" w:space="0" w:color="00000A"/>
-            </w:tcBorders>
-            <w:shd w:fill="auto" w:val="clear"/>
-            <w:tcMar>
-              <w:left w:w="108" w:type="dxa"/>
+            <w:tcW w:w="1200" w:type="dxa"/>
+            <w:tcBorders>
+              <w:top w:val="single" w:sz="4" w:space="0" w:color="00000A"/>
+              <w:left w:val="single" w:sz="4" w:space="0" w:color="00000A"/>
+              <w:bottom w:val="single" w:sz="4" w:space="0" w:color="00000A"/>
+              <w:insideH w:val="single" w:sz="4" w:space="0" w:color="00000A"/>
+              <w:right w:val="single" w:sz="4" w:space="0" w:color="00000A"/>
+              <w:insideV w:val="single" w:sz="4" w:space="0" w:color="00000A"/>
+            </w:tcBorders>
+            <w:shd w:fill="FFFFFF" w:val="clear"/>
+            <w:tcMar>
+              <w:left w:w="103" w:type="dxa"/>
             </w:tcMar>
           </w:tcPr>
           <w:p>
@@ -1503,7 +1471,7 @@
             <w:r>
               <w:rPr/>
               <w:pict>
-                <v:shape id="shape_0" fillcolor="#4f81bd" stroked="t" style="position:absolute;margin-left:3.7pt;margin-top:15.2pt;width:39.65pt;height:15.4pt" type="shapetype_66">
+                <v:shape id="shape_0" fillcolor="#4f81bd" stroked="t" style="position:absolute;margin-left:3.7pt;margin-top:15.2pt;width:39.6pt;height:15.35pt" type="shapetype_66">
                   <v:wrap v:type="none"/>
                   <v:fill type="solid" color2="#b07e42" detectmouseclick="t"/>
                   <v:stroke color="#243f60" weight="25560" joinstyle="miter" endcap="flat"/>
@@ -1523,9 +1491,9 @@
               <w:right w:val="single" w:sz="4" w:space="0" w:color="00000A"/>
               <w:insideV w:val="single" w:sz="4" w:space="0" w:color="00000A"/>
             </w:tcBorders>
-            <w:shd w:fill="auto" w:val="clear"/>
-            <w:tcMar>
-              <w:left w:w="108" w:type="dxa"/>
+            <w:shd w:fill="FFFFFF" w:val="clear"/>
+            <w:tcMar>
+              <w:left w:w="103" w:type="dxa"/>
             </w:tcMar>
           </w:tcPr>
           <w:p>
@@ -1608,18 +1576,18 @@
         </w:trPr>
         <w:tc>
           <w:tcPr>
-            <w:tcW w:w="647" w:type="dxa"/>
-            <w:tcBorders>
-              <w:top w:val="single" w:sz="4" w:space="0" w:color="00000A"/>
-              <w:left w:val="single" w:sz="4" w:space="0" w:color="00000A"/>
-              <w:bottom w:val="single" w:sz="4" w:space="0" w:color="00000A"/>
-              <w:insideH w:val="single" w:sz="4" w:space="0" w:color="00000A"/>
-              <w:right w:val="single" w:sz="4" w:space="0" w:color="00000A"/>
-              <w:insideV w:val="single" w:sz="4" w:space="0" w:color="00000A"/>
-            </w:tcBorders>
-            <w:shd w:fill="auto" w:val="clear"/>
-            <w:tcMar>
-              <w:left w:w="108" w:type="dxa"/>
+            <w:tcW w:w="646" w:type="dxa"/>
+            <w:tcBorders>
+              <w:top w:val="single" w:sz="4" w:space="0" w:color="00000A"/>
+              <w:left w:val="single" w:sz="4" w:space="0" w:color="00000A"/>
+              <w:bottom w:val="single" w:sz="4" w:space="0" w:color="00000A"/>
+              <w:insideH w:val="single" w:sz="4" w:space="0" w:color="00000A"/>
+              <w:right w:val="single" w:sz="4" w:space="0" w:color="00000A"/>
+              <w:insideV w:val="single" w:sz="4" w:space="0" w:color="00000A"/>
+            </w:tcBorders>
+            <w:shd w:fill="FFFFFF" w:val="clear"/>
+            <w:tcMar>
+              <w:left w:w="103" w:type="dxa"/>
             </w:tcMar>
           </w:tcPr>
           <w:p>
@@ -1636,18 +1604,18 @@
         </w:tc>
         <w:tc>
           <w:tcPr>
-            <w:tcW w:w="4140" w:type="dxa"/>
-            <w:tcBorders>
-              <w:top w:val="single" w:sz="4" w:space="0" w:color="00000A"/>
-              <w:left w:val="single" w:sz="4" w:space="0" w:color="00000A"/>
-              <w:bottom w:val="single" w:sz="4" w:space="0" w:color="00000A"/>
-              <w:insideH w:val="single" w:sz="4" w:space="0" w:color="00000A"/>
-              <w:right w:val="single" w:sz="4" w:space="0" w:color="00000A"/>
-              <w:insideV w:val="single" w:sz="4" w:space="0" w:color="00000A"/>
-            </w:tcBorders>
-            <w:shd w:fill="auto" w:val="clear"/>
-            <w:tcMar>
-              <w:left w:w="108" w:type="dxa"/>
+            <w:tcW w:w="4141" w:type="dxa"/>
+            <w:tcBorders>
+              <w:top w:val="single" w:sz="4" w:space="0" w:color="00000A"/>
+              <w:left w:val="single" w:sz="4" w:space="0" w:color="00000A"/>
+              <w:bottom w:val="single" w:sz="4" w:space="0" w:color="00000A"/>
+              <w:insideH w:val="single" w:sz="4" w:space="0" w:color="00000A"/>
+              <w:right w:val="single" w:sz="4" w:space="0" w:color="00000A"/>
+              <w:insideV w:val="single" w:sz="4" w:space="0" w:color="00000A"/>
+            </w:tcBorders>
+            <w:shd w:fill="FFFFFF" w:val="clear"/>
+            <w:tcMar>
+              <w:left w:w="103" w:type="dxa"/>
             </w:tcMar>
           </w:tcPr>
           <w:p>
@@ -1705,18 +1673,18 @@
         </w:tc>
         <w:tc>
           <w:tcPr>
-            <w:tcW w:w="1201" w:type="dxa"/>
-            <w:tcBorders>
-              <w:top w:val="single" w:sz="4" w:space="0" w:color="00000A"/>
-              <w:left w:val="single" w:sz="4" w:space="0" w:color="00000A"/>
-              <w:bottom w:val="single" w:sz="4" w:space="0" w:color="00000A"/>
-              <w:insideH w:val="single" w:sz="4" w:space="0" w:color="00000A"/>
-              <w:right w:val="single" w:sz="4" w:space="0" w:color="00000A"/>
-              <w:insideV w:val="single" w:sz="4" w:space="0" w:color="00000A"/>
-            </w:tcBorders>
-            <w:shd w:fill="auto" w:val="clear"/>
-            <w:tcMar>
-              <w:left w:w="108" w:type="dxa"/>
+            <w:tcW w:w="1200" w:type="dxa"/>
+            <w:tcBorders>
+              <w:top w:val="single" w:sz="4" w:space="0" w:color="00000A"/>
+              <w:left w:val="single" w:sz="4" w:space="0" w:color="00000A"/>
+              <w:bottom w:val="single" w:sz="4" w:space="0" w:color="00000A"/>
+              <w:insideH w:val="single" w:sz="4" w:space="0" w:color="00000A"/>
+              <w:right w:val="single" w:sz="4" w:space="0" w:color="00000A"/>
+              <w:insideV w:val="single" w:sz="4" w:space="0" w:color="00000A"/>
+            </w:tcBorders>
+            <w:shd w:fill="FFFFFF" w:val="clear"/>
+            <w:tcMar>
+              <w:left w:w="103" w:type="dxa"/>
             </w:tcMar>
           </w:tcPr>
           <w:p>
@@ -1728,7 +1696,7 @@
             <w:r>
               <w:rPr/>
               <w:pict>
-                <v:shape id="shape_0" fillcolor="#4f81bd" stroked="t" style="position:absolute;margin-left:11.15pt;margin-top:6.95pt;width:36.1pt;height:11.85pt;flip:y" type="shapetype_13">
+                <v:shape id="shape_0" fillcolor="#4f81bd" stroked="t" style="position:absolute;margin-left:11.15pt;margin-top:6.9pt;width:36.05pt;height:11.8pt;flip:y" type="shapetype_13">
                   <v:wrap v:type="none"/>
                   <v:fill type="solid" color2="#b07e42" detectmouseclick="t"/>
                   <v:stroke color="#243f60" weight="25560" joinstyle="miter" endcap="flat"/>
@@ -1748,9 +1716,9 @@
               <w:right w:val="single" w:sz="4" w:space="0" w:color="00000A"/>
               <w:insideV w:val="single" w:sz="4" w:space="0" w:color="00000A"/>
             </w:tcBorders>
-            <w:shd w:fill="auto" w:val="clear"/>
-            <w:tcMar>
-              <w:left w:w="108" w:type="dxa"/>
+            <w:shd w:fill="FFFFFF" w:val="clear"/>
+            <w:tcMar>
+              <w:left w:w="103" w:type="dxa"/>
             </w:tcMar>
           </w:tcPr>
           <w:p>
@@ -1772,18 +1740,18 @@
         </w:trPr>
         <w:tc>
           <w:tcPr>
-            <w:tcW w:w="647" w:type="dxa"/>
-            <w:tcBorders>
-              <w:top w:val="single" w:sz="4" w:space="0" w:color="00000A"/>
-              <w:left w:val="single" w:sz="4" w:space="0" w:color="00000A"/>
-              <w:bottom w:val="single" w:sz="4" w:space="0" w:color="00000A"/>
-              <w:insideH w:val="single" w:sz="4" w:space="0" w:color="00000A"/>
-              <w:right w:val="single" w:sz="4" w:space="0" w:color="00000A"/>
-              <w:insideV w:val="single" w:sz="4" w:space="0" w:color="00000A"/>
-            </w:tcBorders>
-            <w:shd w:fill="auto" w:val="clear"/>
-            <w:tcMar>
-              <w:left w:w="108" w:type="dxa"/>
+            <w:tcW w:w="646" w:type="dxa"/>
+            <w:tcBorders>
+              <w:top w:val="single" w:sz="4" w:space="0" w:color="00000A"/>
+              <w:left w:val="single" w:sz="4" w:space="0" w:color="00000A"/>
+              <w:bottom w:val="single" w:sz="4" w:space="0" w:color="00000A"/>
+              <w:insideH w:val="single" w:sz="4" w:space="0" w:color="00000A"/>
+              <w:right w:val="single" w:sz="4" w:space="0" w:color="00000A"/>
+              <w:insideV w:val="single" w:sz="4" w:space="0" w:color="00000A"/>
+            </w:tcBorders>
+            <w:shd w:fill="FFFFFF" w:val="clear"/>
+            <w:tcMar>
+              <w:left w:w="103" w:type="dxa"/>
             </w:tcMar>
           </w:tcPr>
           <w:p>
@@ -1810,18 +1778,18 @@
         </w:tc>
         <w:tc>
           <w:tcPr>
-            <w:tcW w:w="4140" w:type="dxa"/>
-            <w:tcBorders>
-              <w:top w:val="single" w:sz="4" w:space="0" w:color="00000A"/>
-              <w:left w:val="single" w:sz="4" w:space="0" w:color="00000A"/>
-              <w:bottom w:val="single" w:sz="4" w:space="0" w:color="00000A"/>
-              <w:insideH w:val="single" w:sz="4" w:space="0" w:color="00000A"/>
-              <w:right w:val="single" w:sz="4" w:space="0" w:color="00000A"/>
-              <w:insideV w:val="single" w:sz="4" w:space="0" w:color="00000A"/>
-            </w:tcBorders>
-            <w:shd w:fill="auto" w:val="clear"/>
-            <w:tcMar>
-              <w:left w:w="108" w:type="dxa"/>
+            <w:tcW w:w="4141" w:type="dxa"/>
+            <w:tcBorders>
+              <w:top w:val="single" w:sz="4" w:space="0" w:color="00000A"/>
+              <w:left w:val="single" w:sz="4" w:space="0" w:color="00000A"/>
+              <w:bottom w:val="single" w:sz="4" w:space="0" w:color="00000A"/>
+              <w:insideH w:val="single" w:sz="4" w:space="0" w:color="00000A"/>
+              <w:right w:val="single" w:sz="4" w:space="0" w:color="00000A"/>
+              <w:insideV w:val="single" w:sz="4" w:space="0" w:color="00000A"/>
+            </w:tcBorders>
+            <w:shd w:fill="FFFFFF" w:val="clear"/>
+            <w:tcMar>
+              <w:left w:w="103" w:type="dxa"/>
             </w:tcMar>
           </w:tcPr>
           <w:p>
@@ -1838,18 +1806,18 @@
         </w:tc>
         <w:tc>
           <w:tcPr>
-            <w:tcW w:w="1201" w:type="dxa"/>
-            <w:tcBorders>
-              <w:top w:val="single" w:sz="4" w:space="0" w:color="00000A"/>
-              <w:left w:val="single" w:sz="4" w:space="0" w:color="00000A"/>
-              <w:bottom w:val="single" w:sz="4" w:space="0" w:color="00000A"/>
-              <w:insideH w:val="single" w:sz="4" w:space="0" w:color="00000A"/>
-              <w:right w:val="single" w:sz="4" w:space="0" w:color="00000A"/>
-              <w:insideV w:val="single" w:sz="4" w:space="0" w:color="00000A"/>
-            </w:tcBorders>
-            <w:shd w:fill="auto" w:val="clear"/>
-            <w:tcMar>
-              <w:left w:w="108" w:type="dxa"/>
+            <w:tcW w:w="1200" w:type="dxa"/>
+            <w:tcBorders>
+              <w:top w:val="single" w:sz="4" w:space="0" w:color="00000A"/>
+              <w:left w:val="single" w:sz="4" w:space="0" w:color="00000A"/>
+              <w:bottom w:val="single" w:sz="4" w:space="0" w:color="00000A"/>
+              <w:insideH w:val="single" w:sz="4" w:space="0" w:color="00000A"/>
+              <w:right w:val="single" w:sz="4" w:space="0" w:color="00000A"/>
+              <w:insideV w:val="single" w:sz="4" w:space="0" w:color="00000A"/>
+            </w:tcBorders>
+            <w:shd w:fill="FFFFFF" w:val="clear"/>
+            <w:tcMar>
+              <w:left w:w="103" w:type="dxa"/>
             </w:tcMar>
           </w:tcPr>
           <w:p>
@@ -1861,7 +1829,7 @@
             <w:r>
               <w:rPr/>
               <w:pict>
-                <v:shape id="shape_0" fillcolor="#4f81bd" stroked="t" style="position:absolute;margin-left:839.75pt;margin-top:7.7pt;width:32.7pt;height:12.55pt" type="shapetype_66">
+                <v:shape id="shape_0" fillcolor="#4f81bd" stroked="t" style="position:absolute;margin-left:1323.7pt;margin-top:7.7pt;width:32.65pt;height:12.5pt" type="shapetype_66">
                   <v:wrap v:type="none"/>
                   <v:fill type="solid" color2="#b07e42" detectmouseclick="t"/>
                   <v:stroke color="#243f60" weight="25560" joinstyle="miter" endcap="flat"/>
@@ -1881,9 +1849,9 @@
               <w:right w:val="single" w:sz="4" w:space="0" w:color="00000A"/>
               <w:insideV w:val="single" w:sz="4" w:space="0" w:color="00000A"/>
             </w:tcBorders>
-            <w:shd w:fill="auto" w:val="clear"/>
-            <w:tcMar>
-              <w:left w:w="108" w:type="dxa"/>
+            <w:shd w:fill="FFFFFF" w:val="clear"/>
+            <w:tcMar>
+              <w:left w:w="103" w:type="dxa"/>
             </w:tcMar>
           </w:tcPr>
           <w:p>
@@ -1996,33 +1964,7 @@
       </w:pPr>
       <w:r>
         <w:rPr/>
-        <w:t>In addition to the AES encryption, this program uses several other features to deter an adversary.  The use of continually generated Nonces helps thwart replay attacks as each communications step requires a new randomly generated Nonce.  By adding the new Nonce and previous Nonce together and passing the Hash value it requires an adv</w:t>
-      </w:r>
-      <w:r>
-        <w:rPr/>
-        <w:t>ersar</w:t>
-      </w:r>
-      <w:r>
-        <w:rPr/>
-        <w:t>y to collect and decrypt multiple transactions in order to submit a false command.</w:t>
-      </w:r>
-    </w:p>
-    <w:p>
-      <w:pPr>
-        <w:pStyle w:val="Normal"/>
-        <w:rPr/>
-      </w:pPr>
-      <w:r>
-        <w:rPr/>
-        <w:t xml:space="preserve">There is a limit to three logon attempts, after which the account is locked and requires the bank server be reset.  This is akin to a physical ATM confiscating a card or requiring a user to visit a bank </w:t>
-      </w:r>
-      <w:r>
-        <w:rPr/>
-        <w:t>official</w:t>
-      </w:r>
-      <w:r>
-        <w:rPr/>
-        <w:t xml:space="preserve"> to reset their credentials.  This provides a strong deterrent to brute force attacks.</w:t>
+        <w:t>In addition to the AES encryption, this program uses several other features to deter an adversary.  The use of continually generated Nonces helps thwart replay attacks as each communications step requires a new randomly generated Nonce.  By adding the new Nonce and previous Nonce together and passing the Hash value it requires an adversary to collect and decrypt multiple transactions in order to submit a false command.</w:t>
       </w:r>
     </w:p>
     <w:p>
@@ -2058,6 +2000,11 @@
     <w:p>
       <w:pPr>
         <w:pStyle w:val="Normal"/>
+        <w:widowControl/>
+        <w:suppressAutoHyphens w:val="true"/>
+        <w:bidi w:val="0"/>
+        <w:spacing w:lineRule="auto" w:line="276" w:before="0" w:after="200"/>
+        <w:jc w:val="left"/>
         <w:rPr/>
       </w:pPr>
       <w:r>
@@ -2246,7 +2193,7 @@
     </w:pPr>
     <w:rPr>
       <w:rFonts w:ascii="Calibri" w:hAnsi="Calibri" w:eastAsia="Droid Sans Fallback" w:cs="Calibri"/>
-      <w:color w:val="auto"/>
+      <w:color w:val="00000A"/>
       <w:sz w:val="22"/>
       <w:szCs w:val="22"/>
       <w:lang w:val="en-US" w:eastAsia="en-US" w:bidi="ar-SA"/>

</xml_diff>